<commit_message>
modified:   "papers/ETHICAL DILEMMAS OF ARTIFICIAL INTELLIGENCE IN EDUCATIONAL ENVIRONMENTS/\320\255\321\202\320\270\321\207\320\265\321\201\320\272\320\270\320\265 \320\264\320\270\320\273\320\265\320\274\320\274\321\213 \320\277\321\200\320\270\320\274\320\265\320\275\320\265\320\275\320\270\321\217 \320\270\321\201\320\272\321\203\321\201\321\201\321\202\320\262\320\265\320\275\320\275\320\276\320\263\320\276 \320\270\320\275\321\202\320\265\320\273\320\273\320\265\320\272\321\202\320\260 \320\262 \320\276\320\261\321\200\320\260\320\267\320\276\320\262\320\260\321\202\320\265\320\273\321\214\320\275\320\276\320\271 \321\201\321\200\320\265\320\264\320\265.docx"
</commit_message>
<xml_diff>
--- a/papers/ETHICAL DILEMMAS OF ARTIFICIAL INTELLIGENCE IN EDUCATIONAL ENVIRONMENTS/Этические дилеммы применения искусственного интеллекта в образовательной среде.docx
+++ b/papers/ETHICAL DILEMMAS OF ARTIFICIAL INTELLIGENCE IN EDUCATIONAL ENVIRONMENTS/Этические дилеммы применения искусственного интеллекта в образовательной среде.docx
@@ -489,9 +489,6 @@
         <w:spacing w:after="0" w:line="360" w:lineRule="auto"/>
         <w:ind w:firstLine="709"/>
         <w:jc w:val="both"/>
-        <w:rPr>
-          <w:lang w:val="ru-RU"/>
-        </w:rPr>
       </w:pPr>
       <w:r>
         <w:rPr>
@@ -505,7 +502,7 @@
         <w:rPr>
           <w:lang w:val="ru-RU"/>
         </w:rPr>
-        <w:t xml:space="preserve"> искусственный интеллект, этика, персонализация обучения, защита персональных данных, цифровая трансформация образования, алгоритмическая прозрачность.</w:t>
+        <w:t xml:space="preserve"> искусственный интеллект, этика, персонализация обучения, защита персональных данных, цифровая трансформация образования, алгоритмическая прозрачность</w:t>
       </w:r>
     </w:p>
     <w:p>
@@ -699,7 +696,7 @@
           <w:szCs w:val="28"/>
           <w:lang w:eastAsia="ru-RU"/>
         </w:rPr>
-        <w:t>artificial intelligence, ethics, personalized learning, personal data protection, digital transformation of education, algorithmic transparency.</w:t>
+        <w:t>artificial intelligence, ethics, personalized learning, personal data protection, digital transformation of education, algorithmic transparency</w:t>
       </w:r>
     </w:p>
     <w:p>
@@ -1454,7 +1451,49 @@
         <w:rPr>
           <w:lang w:val="ru-RU"/>
         </w:rPr>
-        <w:t>Внедрять принцип «приватности по умолчанию» (privacy by design) в архитектуру образовательных ИИ-платформ;</w:t>
+        <w:t>Внедрять принцип «приватности по умолчанию» (</w:t>
+      </w:r>
+      <w:proofErr w:type="spellStart"/>
+      <w:r>
+        <w:rPr>
+          <w:lang w:val="ru-RU"/>
+        </w:rPr>
+        <w:t>privacy</w:t>
+      </w:r>
+      <w:proofErr w:type="spellEnd"/>
+      <w:r>
+        <w:rPr>
+          <w:lang w:val="ru-RU"/>
+        </w:rPr>
+        <w:t xml:space="preserve"> </w:t>
+      </w:r>
+      <w:proofErr w:type="spellStart"/>
+      <w:r>
+        <w:rPr>
+          <w:lang w:val="ru-RU"/>
+        </w:rPr>
+        <w:t>by</w:t>
+      </w:r>
+      <w:proofErr w:type="spellEnd"/>
+      <w:r>
+        <w:rPr>
+          <w:lang w:val="ru-RU"/>
+        </w:rPr>
+        <w:t xml:space="preserve"> </w:t>
+      </w:r>
+      <w:proofErr w:type="spellStart"/>
+      <w:r>
+        <w:rPr>
+          <w:lang w:val="ru-RU"/>
+        </w:rPr>
+        <w:t>design</w:t>
+      </w:r>
+      <w:proofErr w:type="spellEnd"/>
+      <w:r>
+        <w:rPr>
+          <w:lang w:val="ru-RU"/>
+        </w:rPr>
+        <w:t>) в архитектуру образовательных ИИ-платформ;</w:t>
       </w:r>
     </w:p>
     <w:p>
@@ -1497,7 +1536,21 @@
         <w:rPr>
           <w:lang w:val="ru-RU"/>
         </w:rPr>
-        <w:t>Создавать междисциплинарные рабочие группы с участием педагогов, юристов, этиков и разработчиков ИИ;</w:t>
+        <w:t xml:space="preserve">Создавать междисциплинарные рабочие группы с участием педагогов, юристов, </w:t>
+      </w:r>
+      <w:proofErr w:type="spellStart"/>
+      <w:r>
+        <w:rPr>
+          <w:lang w:val="ru-RU"/>
+        </w:rPr>
+        <w:t>этиков</w:t>
+      </w:r>
+      <w:proofErr w:type="spellEnd"/>
+      <w:r>
+        <w:rPr>
+          <w:lang w:val="ru-RU"/>
+        </w:rPr>
+        <w:t xml:space="preserve"> и разработчиков ИИ;</w:t>
       </w:r>
     </w:p>
     <w:p>
@@ -1752,7 +1805,39 @@
           <w:szCs w:val="28"/>
           <w:lang w:val="ru-RU"/>
         </w:rPr>
-        <w:t xml:space="preserve">Артёмова О. В. Объективная и виртуальная реальность: дереализация сознания человека как онтологогносеологическая проблема современности // </w:t>
+        <w:t xml:space="preserve">Артёмова О. В. Объективная и виртуальная реальность: </w:t>
+      </w:r>
+      <w:proofErr w:type="spellStart"/>
+      <w:r>
+        <w:rPr>
+          <w:szCs w:val="28"/>
+          <w:lang w:val="ru-RU"/>
+        </w:rPr>
+        <w:t>дереализация</w:t>
+      </w:r>
+      <w:proofErr w:type="spellEnd"/>
+      <w:r>
+        <w:rPr>
+          <w:szCs w:val="28"/>
+          <w:lang w:val="ru-RU"/>
+        </w:rPr>
+        <w:t xml:space="preserve"> сознания человека как </w:t>
+      </w:r>
+      <w:proofErr w:type="spellStart"/>
+      <w:r>
+        <w:rPr>
+          <w:szCs w:val="28"/>
+          <w:lang w:val="ru-RU"/>
+        </w:rPr>
+        <w:t>онтологогносеологическая</w:t>
+      </w:r>
+      <w:proofErr w:type="spellEnd"/>
+      <w:r>
+        <w:rPr>
+          <w:szCs w:val="28"/>
+          <w:lang w:val="ru-RU"/>
+        </w:rPr>
+        <w:t xml:space="preserve"> проблема современности // </w:t>
       </w:r>
       <w:r>
         <w:rPr>
@@ -1847,12 +1932,21 @@
           <w:lang w:val="ru-RU"/>
         </w:rPr>
       </w:pPr>
+      <w:proofErr w:type="spellStart"/>
       <w:r>
         <w:rPr>
           <w:szCs w:val="28"/>
           <w:lang w:val="ru-RU"/>
         </w:rPr>
-        <w:t xml:space="preserve">Болкунова М. А. </w:t>
+        <w:t>Болкунова</w:t>
+      </w:r>
+      <w:proofErr w:type="spellEnd"/>
+      <w:r>
+        <w:rPr>
+          <w:szCs w:val="28"/>
+          <w:lang w:val="ru-RU"/>
+        </w:rPr>
+        <w:t xml:space="preserve"> М. А. </w:t>
       </w:r>
       <w:r>
         <w:rPr>
@@ -1868,7 +1962,39 @@
           <w:szCs w:val="28"/>
           <w:lang w:val="ru-RU"/>
         </w:rPr>
-        <w:t>. — Saarbrücken: LAP LAMBERT Academic Publishing, 2014. — 112 с.</w:t>
+        <w:t xml:space="preserve">. — </w:t>
+      </w:r>
+      <w:proofErr w:type="spellStart"/>
+      <w:r>
+        <w:rPr>
+          <w:szCs w:val="28"/>
+          <w:lang w:val="ru-RU"/>
+        </w:rPr>
+        <w:t>Saarbrücken</w:t>
+      </w:r>
+      <w:proofErr w:type="spellEnd"/>
+      <w:r>
+        <w:rPr>
+          <w:szCs w:val="28"/>
+          <w:lang w:val="ru-RU"/>
+        </w:rPr>
+        <w:t xml:space="preserve">: LAP LAMBERT </w:t>
+      </w:r>
+      <w:proofErr w:type="spellStart"/>
+      <w:r>
+        <w:rPr>
+          <w:szCs w:val="28"/>
+          <w:lang w:val="ru-RU"/>
+        </w:rPr>
+        <w:t>Academic</w:t>
+      </w:r>
+      <w:proofErr w:type="spellEnd"/>
+      <w:r>
+        <w:rPr>
+          <w:szCs w:val="28"/>
+          <w:lang w:val="ru-RU"/>
+        </w:rPr>
+        <w:t xml:space="preserve"> Publishing, 2014. — 112 с.</w:t>
       </w:r>
       <w:r>
         <w:rPr>
@@ -1893,12 +2019,21 @@
           <w:lang w:val="ru-RU"/>
         </w:rPr>
       </w:pPr>
+      <w:proofErr w:type="spellStart"/>
       <w:r>
         <w:rPr>
           <w:szCs w:val="28"/>
           <w:lang w:val="ru-RU"/>
         </w:rPr>
-        <w:t xml:space="preserve">Вартанова И. И. Искусственный интеллект в образовании: возможности и риски // </w:t>
+        <w:t>Вартанова</w:t>
+      </w:r>
+      <w:proofErr w:type="spellEnd"/>
+      <w:r>
+        <w:rPr>
+          <w:szCs w:val="28"/>
+          <w:lang w:val="ru-RU"/>
+        </w:rPr>
+        <w:t xml:space="preserve"> И. И. Искусственный интеллект в образовании: возможности и риски // </w:t>
       </w:r>
       <w:r>
         <w:rPr>
@@ -1969,12 +2104,21 @@
           <w:lang w:val="ru-RU"/>
         </w:rPr>
       </w:pPr>
+      <w:proofErr w:type="spellStart"/>
       <w:r>
         <w:rPr>
           <w:szCs w:val="28"/>
           <w:lang w:val="ru-RU"/>
         </w:rPr>
-        <w:t xml:space="preserve">Динец Д. А., Михайлова Н. С. Возможности индивидуализации образовательной траектории для лиц, имеющих среднее профессиональное образование, при продолжении обучения в вузе // </w:t>
+        <w:t>Динец</w:t>
+      </w:r>
+      <w:proofErr w:type="spellEnd"/>
+      <w:r>
+        <w:rPr>
+          <w:szCs w:val="28"/>
+          <w:lang w:val="ru-RU"/>
+        </w:rPr>
+        <w:t xml:space="preserve"> Д. А., Михайлова Н. С. Возможности индивидуализации образовательной траектории для лиц, имеющих среднее профессиональное образование, при продолжении обучения в вузе // </w:t>
       </w:r>
       <w:r>
         <w:rPr>
@@ -2489,7 +2633,23 @@
           <w:szCs w:val="28"/>
           <w:lang w:val="ru-RU"/>
         </w:rPr>
-        <w:t>. — М.: Русайнс, 2021. — 192 с.</w:t>
+        <w:t xml:space="preserve">. — М.: </w:t>
+      </w:r>
+      <w:proofErr w:type="spellStart"/>
+      <w:r>
+        <w:rPr>
+          <w:szCs w:val="28"/>
+          <w:lang w:val="ru-RU"/>
+        </w:rPr>
+        <w:t>Русайнс</w:t>
+      </w:r>
+      <w:proofErr w:type="spellEnd"/>
+      <w:r>
+        <w:rPr>
+          <w:szCs w:val="28"/>
+          <w:lang w:val="ru-RU"/>
+        </w:rPr>
+        <w:t>, 2021. — 192 с.</w:t>
       </w:r>
     </w:p>
     <w:p>

</xml_diff>